<commit_message>
update License and Readme
</commit_message>
<xml_diff>
--- a/AcuantiOSMobileSDK_Documentation.docx
+++ b/AcuantiOSMobileSDK_Documentation.docx
@@ -687,8 +687,6 @@
             </w:rPr>
             <w:t>Integration</w:t>
           </w:r>
-          <w:bookmarkStart w:id="0" w:name="_GoBack"/>
-          <w:bookmarkEnd w:id="0"/>
           <w:r>
             <w:rPr>
               <w:noProof/>
@@ -1369,7 +1367,7 @@
           <w:color w:val="auto"/>
         </w:rPr>
       </w:pPr>
-      <w:bookmarkStart w:id="1" w:name="_Toc301513027"/>
+      <w:bookmarkStart w:id="0" w:name="_Toc301513027"/>
       <w:r>
         <w:rPr>
           <w:color w:val="auto"/>
@@ -1377,7 +1375,7 @@
         <w:lastRenderedPageBreak/>
         <w:t>Introduction</w:t>
       </w:r>
-      <w:bookmarkEnd w:id="1"/>
+      <w:bookmarkEnd w:id="0"/>
     </w:p>
     <w:p>
       <w:pPr>
@@ -1552,14 +1550,14 @@
           <w:color w:val="auto"/>
         </w:rPr>
       </w:pPr>
-      <w:bookmarkStart w:id="2" w:name="_Toc301513028"/>
+      <w:bookmarkStart w:id="1" w:name="_Toc301513028"/>
       <w:r>
         <w:rPr>
           <w:color w:val="auto"/>
         </w:rPr>
         <w:t>Requirements</w:t>
       </w:r>
-      <w:bookmarkEnd w:id="2"/>
+      <w:bookmarkEnd w:id="1"/>
     </w:p>
     <w:p>
       <w:pPr>
@@ -1663,7 +1661,7 @@
           <w:color w:val="auto"/>
         </w:rPr>
       </w:pPr>
-      <w:bookmarkStart w:id="3" w:name="_Toc301513029"/>
+      <w:bookmarkStart w:id="2" w:name="_Toc301513029"/>
       <w:r>
         <w:rPr>
           <w:color w:val="auto"/>
@@ -1671,7 +1669,7 @@
         <w:lastRenderedPageBreak/>
         <w:t>Integration</w:t>
       </w:r>
-      <w:bookmarkEnd w:id="3"/>
+      <w:bookmarkEnd w:id="2"/>
     </w:p>
     <w:p/>
     <w:p>
@@ -1784,12 +1782,14 @@
         <w:adjustRightInd w:val="0"/>
       </w:pPr>
       <w:r>
-        <w:t>pod 'AcuantMobileSDK', :git =&gt; '</w:t>
+        <w:t>pod 'AcuantMobileSDK', '</w:t>
       </w:r>
       <w:hyperlink r:id="rId11" w:history="1">
         <w:r>
-          <w:t>https://github.com/Acuant/AcuantiOSMobileSDKCocoaPods</w:t>
+          <w:t>~&gt; 4.5</w:t>
         </w:r>
+        <w:bookmarkStart w:id="3" w:name="_GoBack"/>
+        <w:bookmarkEnd w:id="3"/>
       </w:hyperlink>
       <w:r>
         <w:t>'</w:t>
@@ -40560,7 +40560,7 @@
 </file>
 
 <file path=customXml/itemProps1.xml><?xml version="1.0" encoding="utf-8"?>
-<ds:datastoreItem xmlns:ds="http://schemas.openxmlformats.org/officeDocument/2006/customXml" ds:itemID="{8FCAB349-4C2A-F64B-A68F-99C3286D9FEF}">
+<ds:datastoreItem xmlns:ds="http://schemas.openxmlformats.org/officeDocument/2006/customXml" ds:itemID="{5D42A40B-729B-D74A-9846-CF329150D973}">
   <ds:schemaRefs>
     <ds:schemaRef ds:uri="http://schemas.openxmlformats.org/officeDocument/2006/bibliography"/>
   </ds:schemaRefs>

</xml_diff>

<commit_message>
Hotfix to solve the problem of compiling the framework using SDK simulator
</commit_message>
<xml_diff>
--- a/AcuantiOSMobileSDK_Documentation.docx
+++ b/AcuantiOSMobileSDK_Documentation.docx
@@ -200,7 +200,7 @@
         <w:t>2</w:t>
       </w:r>
       <w:r>
-        <w:t>3</w:t>
+        <w:t>8</w:t>
       </w:r>
       <w:r>
         <w:t>/2015</w:t>
@@ -601,79 +601,93 @@
               <w:szCs w:val="22"/>
             </w:rPr>
           </w:pPr>
-          <w:hyperlink w:anchor="_Toc433371689" w:history="1">
-            <w:r>
-              <w:rPr>
-                <w:rStyle w:val="Hipervnculo"/>
-                <w:noProof/>
-              </w:rPr>
-              <w:t>2</w:t>
-            </w:r>
-            <w:r>
-              <w:rPr>
-                <w:rFonts w:asciiTheme="minorHAnsi" w:eastAsiaTheme="minorEastAsia" w:hAnsiTheme="minorHAnsi" w:cstheme="minorBidi"/>
-                <w:noProof/>
-                <w:sz w:val="22"/>
-                <w:szCs w:val="22"/>
-              </w:rPr>
-              <w:tab/>
-            </w:r>
-            <w:r>
-              <w:rPr>
-                <w:rStyle w:val="Hipervnculo"/>
-                <w:noProof/>
-              </w:rPr>
-              <w:t>Requirements</w:t>
-            </w:r>
-            <w:r>
-              <w:rPr>
-                <w:noProof/>
-                <w:webHidden/>
-              </w:rPr>
-              <w:tab/>
-            </w:r>
-            <w:r>
-              <w:rPr>
-                <w:noProof/>
-                <w:webHidden/>
-              </w:rPr>
-              <w:fldChar w:fldCharType="begin"/>
-            </w:r>
-            <w:r>
-              <w:rPr>
-                <w:noProof/>
-                <w:webHidden/>
-              </w:rPr>
-              <w:instrText xml:space="preserve"> PAGEREF _Toc433371689 \h </w:instrText>
-            </w:r>
-            <w:r>
-              <w:rPr>
-                <w:noProof/>
-                <w:webHidden/>
-              </w:rPr>
-            </w:r>
-            <w:r>
-              <w:rPr>
-                <w:noProof/>
-                <w:webHidden/>
-              </w:rPr>
-              <w:fldChar w:fldCharType="separate"/>
-            </w:r>
-            <w:r>
-              <w:rPr>
-                <w:noProof/>
-                <w:webHidden/>
-              </w:rPr>
-              <w:t>3</w:t>
-            </w:r>
-            <w:r>
-              <w:rPr>
-                <w:noProof/>
-                <w:webHidden/>
-              </w:rPr>
-              <w:fldChar w:fldCharType="end"/>
-            </w:r>
-          </w:hyperlink>
+          <w:r>
+            <w:fldChar w:fldCharType="begin"/>
+          </w:r>
+          <w:r>
+            <w:instrText xml:space="preserve"> HYPERLINK \l "_Toc433371689" </w:instrText>
+          </w:r>
+          <w:ins w:id="0" w:author="Diego Arena" w:date="2015-10-28T16:34:00Z"/>
+          <w:r>
+            <w:fldChar w:fldCharType="separate"/>
+          </w:r>
+          <w:r>
+            <w:rPr>
+              <w:rStyle w:val="Hipervnculo"/>
+              <w:noProof/>
+            </w:rPr>
+            <w:t>2</w:t>
+          </w:r>
+          <w:r>
+            <w:rPr>
+              <w:rFonts w:asciiTheme="minorHAnsi" w:eastAsiaTheme="minorEastAsia" w:hAnsiTheme="minorHAnsi" w:cstheme="minorBidi"/>
+              <w:noProof/>
+              <w:sz w:val="22"/>
+              <w:szCs w:val="22"/>
+            </w:rPr>
+            <w:tab/>
+          </w:r>
+          <w:r>
+            <w:rPr>
+              <w:rStyle w:val="Hipervnculo"/>
+              <w:noProof/>
+            </w:rPr>
+            <w:t>Requirements</w:t>
+          </w:r>
+          <w:r>
+            <w:rPr>
+              <w:noProof/>
+              <w:webHidden/>
+            </w:rPr>
+            <w:tab/>
+          </w:r>
+          <w:r>
+            <w:rPr>
+              <w:noProof/>
+              <w:webHidden/>
+            </w:rPr>
+            <w:fldChar w:fldCharType="begin"/>
+          </w:r>
+          <w:r>
+            <w:rPr>
+              <w:noProof/>
+              <w:webHidden/>
+            </w:rPr>
+            <w:instrText xml:space="preserve"> PAGEREF _Toc433371689 \h </w:instrText>
+          </w:r>
+          <w:r>
+            <w:rPr>
+              <w:noProof/>
+              <w:webHidden/>
+            </w:rPr>
+          </w:r>
+          <w:r>
+            <w:rPr>
+              <w:noProof/>
+              <w:webHidden/>
+            </w:rPr>
+            <w:fldChar w:fldCharType="separate"/>
+          </w:r>
+          <w:r>
+            <w:rPr>
+              <w:noProof/>
+              <w:webHidden/>
+            </w:rPr>
+            <w:t>3</w:t>
+          </w:r>
+          <w:r>
+            <w:rPr>
+              <w:noProof/>
+              <w:webHidden/>
+            </w:rPr>
+            <w:fldChar w:fldCharType="end"/>
+          </w:r>
+          <w:r>
+            <w:rPr>
+              <w:noProof/>
+            </w:rPr>
+            <w:fldChar w:fldCharType="end"/>
+          </w:r>
         </w:p>
         <w:p>
           <w:pPr>
@@ -685,79 +699,93 @@
               <w:szCs w:val="22"/>
             </w:rPr>
           </w:pPr>
-          <w:hyperlink w:anchor="_Toc433371690" w:history="1">
-            <w:r>
-              <w:rPr>
-                <w:rStyle w:val="Hipervnculo"/>
-                <w:noProof/>
-              </w:rPr>
-              <w:t>3</w:t>
-            </w:r>
-            <w:r>
-              <w:rPr>
-                <w:rFonts w:asciiTheme="minorHAnsi" w:eastAsiaTheme="minorEastAsia" w:hAnsiTheme="minorHAnsi" w:cstheme="minorBidi"/>
-                <w:noProof/>
-                <w:sz w:val="22"/>
-                <w:szCs w:val="22"/>
-              </w:rPr>
-              <w:tab/>
-            </w:r>
-            <w:r>
-              <w:rPr>
-                <w:rStyle w:val="Hipervnculo"/>
-                <w:noProof/>
-              </w:rPr>
-              <w:t>Integration</w:t>
-            </w:r>
-            <w:r>
-              <w:rPr>
-                <w:noProof/>
-                <w:webHidden/>
-              </w:rPr>
-              <w:tab/>
-            </w:r>
-            <w:r>
-              <w:rPr>
-                <w:noProof/>
-                <w:webHidden/>
-              </w:rPr>
-              <w:fldChar w:fldCharType="begin"/>
-            </w:r>
-            <w:r>
-              <w:rPr>
-                <w:noProof/>
-                <w:webHidden/>
-              </w:rPr>
-              <w:instrText xml:space="preserve"> PAGEREF _Toc433371690 \h </w:instrText>
-            </w:r>
-            <w:r>
-              <w:rPr>
-                <w:noProof/>
-                <w:webHidden/>
-              </w:rPr>
-            </w:r>
-            <w:r>
-              <w:rPr>
-                <w:noProof/>
-                <w:webHidden/>
-              </w:rPr>
-              <w:fldChar w:fldCharType="separate"/>
-            </w:r>
-            <w:r>
-              <w:rPr>
-                <w:noProof/>
-                <w:webHidden/>
-              </w:rPr>
-              <w:t>4</w:t>
-            </w:r>
-            <w:r>
-              <w:rPr>
-                <w:noProof/>
-                <w:webHidden/>
-              </w:rPr>
-              <w:fldChar w:fldCharType="end"/>
-            </w:r>
-          </w:hyperlink>
+          <w:r>
+            <w:fldChar w:fldCharType="begin"/>
+          </w:r>
+          <w:r>
+            <w:instrText xml:space="preserve"> HYPERLINK \l "_Toc433371690" </w:instrText>
+          </w:r>
+          <w:ins w:id="1" w:author="Diego Arena" w:date="2015-10-28T16:34:00Z"/>
+          <w:r>
+            <w:fldChar w:fldCharType="separate"/>
+          </w:r>
+          <w:r>
+            <w:rPr>
+              <w:rStyle w:val="Hipervnculo"/>
+              <w:noProof/>
+            </w:rPr>
+            <w:t>3</w:t>
+          </w:r>
+          <w:r>
+            <w:rPr>
+              <w:rFonts w:asciiTheme="minorHAnsi" w:eastAsiaTheme="minorEastAsia" w:hAnsiTheme="minorHAnsi" w:cstheme="minorBidi"/>
+              <w:noProof/>
+              <w:sz w:val="22"/>
+              <w:szCs w:val="22"/>
+            </w:rPr>
+            <w:tab/>
+          </w:r>
+          <w:r>
+            <w:rPr>
+              <w:rStyle w:val="Hipervnculo"/>
+              <w:noProof/>
+            </w:rPr>
+            <w:t>Integration</w:t>
+          </w:r>
+          <w:r>
+            <w:rPr>
+              <w:noProof/>
+              <w:webHidden/>
+            </w:rPr>
+            <w:tab/>
+          </w:r>
+          <w:r>
+            <w:rPr>
+              <w:noProof/>
+              <w:webHidden/>
+            </w:rPr>
+            <w:fldChar w:fldCharType="begin"/>
+          </w:r>
+          <w:r>
+            <w:rPr>
+              <w:noProof/>
+              <w:webHidden/>
+            </w:rPr>
+            <w:instrText xml:space="preserve"> PAGEREF _Toc433371690 \h </w:instrText>
+          </w:r>
+          <w:r>
+            <w:rPr>
+              <w:noProof/>
+              <w:webHidden/>
+            </w:rPr>
+          </w:r>
+          <w:r>
+            <w:rPr>
+              <w:noProof/>
+              <w:webHidden/>
+            </w:rPr>
+            <w:fldChar w:fldCharType="separate"/>
+          </w:r>
+          <w:r>
+            <w:rPr>
+              <w:noProof/>
+              <w:webHidden/>
+            </w:rPr>
+            <w:t>4</w:t>
+          </w:r>
+          <w:r>
+            <w:rPr>
+              <w:noProof/>
+              <w:webHidden/>
+            </w:rPr>
+            <w:fldChar w:fldCharType="end"/>
+          </w:r>
+          <w:r>
+            <w:rPr>
+              <w:noProof/>
+            </w:rPr>
+            <w:fldChar w:fldCharType="end"/>
+          </w:r>
         </w:p>
         <w:p>
           <w:pPr>
@@ -769,79 +797,93 @@
               <w:szCs w:val="22"/>
             </w:rPr>
           </w:pPr>
-          <w:hyperlink w:anchor="_Toc433371691" w:history="1">
-            <w:r>
-              <w:rPr>
-                <w:rStyle w:val="Hipervnculo"/>
-                <w:noProof/>
-              </w:rPr>
-              <w:t>4</w:t>
-            </w:r>
-            <w:r>
-              <w:rPr>
-                <w:rFonts w:asciiTheme="minorHAnsi" w:eastAsiaTheme="minorEastAsia" w:hAnsiTheme="minorHAnsi" w:cstheme="minorBidi"/>
-                <w:noProof/>
-                <w:sz w:val="22"/>
-                <w:szCs w:val="22"/>
-              </w:rPr>
-              <w:tab/>
-            </w:r>
-            <w:r>
-              <w:rPr>
-                <w:rStyle w:val="Hipervnculo"/>
-                <w:noProof/>
-              </w:rPr>
-              <w:t>Validating a license key</w:t>
-            </w:r>
-            <w:r>
-              <w:rPr>
-                <w:noProof/>
-                <w:webHidden/>
-              </w:rPr>
-              <w:tab/>
-            </w:r>
-            <w:r>
-              <w:rPr>
-                <w:noProof/>
-                <w:webHidden/>
-              </w:rPr>
-              <w:fldChar w:fldCharType="begin"/>
-            </w:r>
-            <w:r>
-              <w:rPr>
-                <w:noProof/>
-                <w:webHidden/>
-              </w:rPr>
-              <w:instrText xml:space="preserve"> PAGEREF _Toc433371691 \h </w:instrText>
-            </w:r>
-            <w:r>
-              <w:rPr>
-                <w:noProof/>
-                <w:webHidden/>
-              </w:rPr>
-            </w:r>
-            <w:r>
-              <w:rPr>
-                <w:noProof/>
-                <w:webHidden/>
-              </w:rPr>
-              <w:fldChar w:fldCharType="separate"/>
-            </w:r>
-            <w:r>
-              <w:rPr>
-                <w:noProof/>
-                <w:webHidden/>
-              </w:rPr>
-              <w:t>6</w:t>
-            </w:r>
-            <w:r>
-              <w:rPr>
-                <w:noProof/>
-                <w:webHidden/>
-              </w:rPr>
-              <w:fldChar w:fldCharType="end"/>
-            </w:r>
-          </w:hyperlink>
+          <w:r>
+            <w:fldChar w:fldCharType="begin"/>
+          </w:r>
+          <w:r>
+            <w:instrText xml:space="preserve"> HYPERLINK \l "_Toc433371691" </w:instrText>
+          </w:r>
+          <w:ins w:id="2" w:author="Diego Arena" w:date="2015-10-28T16:34:00Z"/>
+          <w:r>
+            <w:fldChar w:fldCharType="separate"/>
+          </w:r>
+          <w:r>
+            <w:rPr>
+              <w:rStyle w:val="Hipervnculo"/>
+              <w:noProof/>
+            </w:rPr>
+            <w:t>4</w:t>
+          </w:r>
+          <w:r>
+            <w:rPr>
+              <w:rFonts w:asciiTheme="minorHAnsi" w:eastAsiaTheme="minorEastAsia" w:hAnsiTheme="minorHAnsi" w:cstheme="minorBidi"/>
+              <w:noProof/>
+              <w:sz w:val="22"/>
+              <w:szCs w:val="22"/>
+            </w:rPr>
+            <w:tab/>
+          </w:r>
+          <w:r>
+            <w:rPr>
+              <w:rStyle w:val="Hipervnculo"/>
+              <w:noProof/>
+            </w:rPr>
+            <w:t>Validating a license key</w:t>
+          </w:r>
+          <w:r>
+            <w:rPr>
+              <w:noProof/>
+              <w:webHidden/>
+            </w:rPr>
+            <w:tab/>
+          </w:r>
+          <w:r>
+            <w:rPr>
+              <w:noProof/>
+              <w:webHidden/>
+            </w:rPr>
+            <w:fldChar w:fldCharType="begin"/>
+          </w:r>
+          <w:r>
+            <w:rPr>
+              <w:noProof/>
+              <w:webHidden/>
+            </w:rPr>
+            <w:instrText xml:space="preserve"> PAGEREF _Toc433371691 \h </w:instrText>
+          </w:r>
+          <w:r>
+            <w:rPr>
+              <w:noProof/>
+              <w:webHidden/>
+            </w:rPr>
+          </w:r>
+          <w:r>
+            <w:rPr>
+              <w:noProof/>
+              <w:webHidden/>
+            </w:rPr>
+            <w:fldChar w:fldCharType="separate"/>
+          </w:r>
+          <w:r>
+            <w:rPr>
+              <w:noProof/>
+              <w:webHidden/>
+            </w:rPr>
+            <w:t>6</w:t>
+          </w:r>
+          <w:r>
+            <w:rPr>
+              <w:noProof/>
+              <w:webHidden/>
+            </w:rPr>
+            <w:fldChar w:fldCharType="end"/>
+          </w:r>
+          <w:r>
+            <w:rPr>
+              <w:noProof/>
+            </w:rPr>
+            <w:fldChar w:fldCharType="end"/>
+          </w:r>
         </w:p>
         <w:p>
           <w:pPr>
@@ -853,79 +895,93 @@
               <w:szCs w:val="22"/>
             </w:rPr>
           </w:pPr>
-          <w:hyperlink w:anchor="_Toc433371692" w:history="1">
-            <w:r>
-              <w:rPr>
-                <w:rStyle w:val="Hipervnculo"/>
-                <w:noProof/>
-              </w:rPr>
-              <w:t>5</w:t>
-            </w:r>
-            <w:r>
-              <w:rPr>
-                <w:rFonts w:asciiTheme="minorHAnsi" w:eastAsiaTheme="minorEastAsia" w:hAnsiTheme="minorHAnsi" w:cstheme="minorBidi"/>
-                <w:noProof/>
-                <w:sz w:val="22"/>
-                <w:szCs w:val="22"/>
-              </w:rPr>
-              <w:tab/>
-            </w:r>
-            <w:r>
-              <w:rPr>
-                <w:rStyle w:val="Hipervnculo"/>
-                <w:noProof/>
-              </w:rPr>
-              <w:t>Capturing a card</w:t>
-            </w:r>
-            <w:r>
-              <w:rPr>
-                <w:noProof/>
-                <w:webHidden/>
-              </w:rPr>
-              <w:tab/>
-            </w:r>
-            <w:r>
-              <w:rPr>
-                <w:noProof/>
-                <w:webHidden/>
-              </w:rPr>
-              <w:fldChar w:fldCharType="begin"/>
-            </w:r>
-            <w:r>
-              <w:rPr>
-                <w:noProof/>
-                <w:webHidden/>
-              </w:rPr>
-              <w:instrText xml:space="preserve"> PAGEREF _Toc433371692 \h </w:instrText>
-            </w:r>
-            <w:r>
-              <w:rPr>
-                <w:noProof/>
-                <w:webHidden/>
-              </w:rPr>
-            </w:r>
-            <w:r>
-              <w:rPr>
-                <w:noProof/>
-                <w:webHidden/>
-              </w:rPr>
-              <w:fldChar w:fldCharType="separate"/>
-            </w:r>
-            <w:r>
-              <w:rPr>
-                <w:noProof/>
-                <w:webHidden/>
-              </w:rPr>
-              <w:t>6</w:t>
-            </w:r>
-            <w:r>
-              <w:rPr>
-                <w:noProof/>
-                <w:webHidden/>
-              </w:rPr>
-              <w:fldChar w:fldCharType="end"/>
-            </w:r>
-          </w:hyperlink>
+          <w:r>
+            <w:fldChar w:fldCharType="begin"/>
+          </w:r>
+          <w:r>
+            <w:instrText xml:space="preserve"> HYPERLINK \l "_Toc433371692" </w:instrText>
+          </w:r>
+          <w:ins w:id="3" w:author="Diego Arena" w:date="2015-10-28T16:34:00Z"/>
+          <w:r>
+            <w:fldChar w:fldCharType="separate"/>
+          </w:r>
+          <w:r>
+            <w:rPr>
+              <w:rStyle w:val="Hipervnculo"/>
+              <w:noProof/>
+            </w:rPr>
+            <w:t>5</w:t>
+          </w:r>
+          <w:r>
+            <w:rPr>
+              <w:rFonts w:asciiTheme="minorHAnsi" w:eastAsiaTheme="minorEastAsia" w:hAnsiTheme="minorHAnsi" w:cstheme="minorBidi"/>
+              <w:noProof/>
+              <w:sz w:val="22"/>
+              <w:szCs w:val="22"/>
+            </w:rPr>
+            <w:tab/>
+          </w:r>
+          <w:r>
+            <w:rPr>
+              <w:rStyle w:val="Hipervnculo"/>
+              <w:noProof/>
+            </w:rPr>
+            <w:t>Capturing a card</w:t>
+          </w:r>
+          <w:r>
+            <w:rPr>
+              <w:noProof/>
+              <w:webHidden/>
+            </w:rPr>
+            <w:tab/>
+          </w:r>
+          <w:r>
+            <w:rPr>
+              <w:noProof/>
+              <w:webHidden/>
+            </w:rPr>
+            <w:fldChar w:fldCharType="begin"/>
+          </w:r>
+          <w:r>
+            <w:rPr>
+              <w:noProof/>
+              <w:webHidden/>
+            </w:rPr>
+            <w:instrText xml:space="preserve"> PAGEREF _Toc433371692 \h </w:instrText>
+          </w:r>
+          <w:r>
+            <w:rPr>
+              <w:noProof/>
+              <w:webHidden/>
+            </w:rPr>
+          </w:r>
+          <w:r>
+            <w:rPr>
+              <w:noProof/>
+              <w:webHidden/>
+            </w:rPr>
+            <w:fldChar w:fldCharType="separate"/>
+          </w:r>
+          <w:r>
+            <w:rPr>
+              <w:noProof/>
+              <w:webHidden/>
+            </w:rPr>
+            <w:t>6</w:t>
+          </w:r>
+          <w:r>
+            <w:rPr>
+              <w:noProof/>
+              <w:webHidden/>
+            </w:rPr>
+            <w:fldChar w:fldCharType="end"/>
+          </w:r>
+          <w:r>
+            <w:rPr>
+              <w:noProof/>
+            </w:rPr>
+            <w:fldChar w:fldCharType="end"/>
+          </w:r>
         </w:p>
         <w:p>
           <w:pPr>
@@ -937,79 +993,93 @@
               <w:szCs w:val="22"/>
             </w:rPr>
           </w:pPr>
-          <w:hyperlink w:anchor="_Toc433371693" w:history="1">
-            <w:r>
-              <w:rPr>
-                <w:rStyle w:val="Hipervnculo"/>
-                <w:noProof/>
-              </w:rPr>
-              <w:t>6</w:t>
-            </w:r>
-            <w:r>
-              <w:rPr>
-                <w:rFonts w:asciiTheme="minorHAnsi" w:eastAsiaTheme="minorEastAsia" w:hAnsiTheme="minorHAnsi" w:cstheme="minorBidi"/>
-                <w:noProof/>
-                <w:sz w:val="22"/>
-                <w:szCs w:val="22"/>
-              </w:rPr>
-              <w:tab/>
-            </w:r>
-            <w:r>
-              <w:rPr>
-                <w:rStyle w:val="Hipervnculo"/>
-                <w:noProof/>
-              </w:rPr>
-              <w:t>Processing a card</w:t>
-            </w:r>
-            <w:r>
-              <w:rPr>
-                <w:noProof/>
-                <w:webHidden/>
-              </w:rPr>
-              <w:tab/>
-            </w:r>
-            <w:r>
-              <w:rPr>
-                <w:noProof/>
-                <w:webHidden/>
-              </w:rPr>
-              <w:fldChar w:fldCharType="begin"/>
-            </w:r>
-            <w:r>
-              <w:rPr>
-                <w:noProof/>
-                <w:webHidden/>
-              </w:rPr>
-              <w:instrText xml:space="preserve"> PAGEREF _Toc433371693 \h </w:instrText>
-            </w:r>
-            <w:r>
-              <w:rPr>
-                <w:noProof/>
-                <w:webHidden/>
-              </w:rPr>
-            </w:r>
-            <w:r>
-              <w:rPr>
-                <w:noProof/>
-                <w:webHidden/>
-              </w:rPr>
-              <w:fldChar w:fldCharType="separate"/>
-            </w:r>
-            <w:r>
-              <w:rPr>
-                <w:noProof/>
-                <w:webHidden/>
-              </w:rPr>
-              <w:t>12</w:t>
-            </w:r>
-            <w:r>
-              <w:rPr>
-                <w:noProof/>
-                <w:webHidden/>
-              </w:rPr>
-              <w:fldChar w:fldCharType="end"/>
-            </w:r>
-          </w:hyperlink>
+          <w:r>
+            <w:fldChar w:fldCharType="begin"/>
+          </w:r>
+          <w:r>
+            <w:instrText xml:space="preserve"> HYPERLINK \l "_Toc433371693" </w:instrText>
+          </w:r>
+          <w:ins w:id="4" w:author="Diego Arena" w:date="2015-10-28T16:34:00Z"/>
+          <w:r>
+            <w:fldChar w:fldCharType="separate"/>
+          </w:r>
+          <w:r>
+            <w:rPr>
+              <w:rStyle w:val="Hipervnculo"/>
+              <w:noProof/>
+            </w:rPr>
+            <w:t>6</w:t>
+          </w:r>
+          <w:r>
+            <w:rPr>
+              <w:rFonts w:asciiTheme="minorHAnsi" w:eastAsiaTheme="minorEastAsia" w:hAnsiTheme="minorHAnsi" w:cstheme="minorBidi"/>
+              <w:noProof/>
+              <w:sz w:val="22"/>
+              <w:szCs w:val="22"/>
+            </w:rPr>
+            <w:tab/>
+          </w:r>
+          <w:r>
+            <w:rPr>
+              <w:rStyle w:val="Hipervnculo"/>
+              <w:noProof/>
+            </w:rPr>
+            <w:t>Processing a card</w:t>
+          </w:r>
+          <w:r>
+            <w:rPr>
+              <w:noProof/>
+              <w:webHidden/>
+            </w:rPr>
+            <w:tab/>
+          </w:r>
+          <w:r>
+            <w:rPr>
+              <w:noProof/>
+              <w:webHidden/>
+            </w:rPr>
+            <w:fldChar w:fldCharType="begin"/>
+          </w:r>
+          <w:r>
+            <w:rPr>
+              <w:noProof/>
+              <w:webHidden/>
+            </w:rPr>
+            <w:instrText xml:space="preserve"> PAGEREF _Toc433371693 \h </w:instrText>
+          </w:r>
+          <w:r>
+            <w:rPr>
+              <w:noProof/>
+              <w:webHidden/>
+            </w:rPr>
+          </w:r>
+          <w:r>
+            <w:rPr>
+              <w:noProof/>
+              <w:webHidden/>
+            </w:rPr>
+            <w:fldChar w:fldCharType="separate"/>
+          </w:r>
+          <w:r>
+            <w:rPr>
+              <w:noProof/>
+              <w:webHidden/>
+            </w:rPr>
+            <w:t>12</w:t>
+          </w:r>
+          <w:r>
+            <w:rPr>
+              <w:noProof/>
+              <w:webHidden/>
+            </w:rPr>
+            <w:fldChar w:fldCharType="end"/>
+          </w:r>
+          <w:r>
+            <w:rPr>
+              <w:noProof/>
+            </w:rPr>
+            <w:fldChar w:fldCharType="end"/>
+          </w:r>
         </w:p>
         <w:p>
           <w:pPr>
@@ -1021,79 +1091,93 @@
               <w:szCs w:val="22"/>
             </w:rPr>
           </w:pPr>
-          <w:hyperlink w:anchor="_Toc433371694" w:history="1">
-            <w:r>
-              <w:rPr>
-                <w:rStyle w:val="Hipervnculo"/>
-                <w:noProof/>
-              </w:rPr>
-              <w:t>7</w:t>
-            </w:r>
-            <w:r>
-              <w:rPr>
-                <w:rFonts w:asciiTheme="minorHAnsi" w:eastAsiaTheme="minorEastAsia" w:hAnsiTheme="minorHAnsi" w:cstheme="minorBidi"/>
-                <w:noProof/>
-                <w:sz w:val="22"/>
-                <w:szCs w:val="22"/>
-              </w:rPr>
-              <w:tab/>
-            </w:r>
-            <w:r>
-              <w:rPr>
-                <w:rStyle w:val="Hipervnculo"/>
-                <w:noProof/>
-              </w:rPr>
-              <w:t>Miscellaneous</w:t>
-            </w:r>
-            <w:r>
-              <w:rPr>
-                <w:noProof/>
-                <w:webHidden/>
-              </w:rPr>
-              <w:tab/>
-            </w:r>
-            <w:r>
-              <w:rPr>
-                <w:noProof/>
-                <w:webHidden/>
-              </w:rPr>
-              <w:fldChar w:fldCharType="begin"/>
-            </w:r>
-            <w:r>
-              <w:rPr>
-                <w:noProof/>
-                <w:webHidden/>
-              </w:rPr>
-              <w:instrText xml:space="preserve"> PAGEREF _Toc433371694 \h </w:instrText>
-            </w:r>
-            <w:r>
-              <w:rPr>
-                <w:noProof/>
-                <w:webHidden/>
-              </w:rPr>
-            </w:r>
-            <w:r>
-              <w:rPr>
-                <w:noProof/>
-                <w:webHidden/>
-              </w:rPr>
-              <w:fldChar w:fldCharType="separate"/>
-            </w:r>
-            <w:r>
-              <w:rPr>
-                <w:noProof/>
-                <w:webHidden/>
-              </w:rPr>
-              <w:t>22</w:t>
-            </w:r>
-            <w:r>
-              <w:rPr>
-                <w:noProof/>
-                <w:webHidden/>
-              </w:rPr>
-              <w:fldChar w:fldCharType="end"/>
-            </w:r>
-          </w:hyperlink>
+          <w:r>
+            <w:fldChar w:fldCharType="begin"/>
+          </w:r>
+          <w:r>
+            <w:instrText xml:space="preserve"> HYPERLINK \l "_Toc433371694" </w:instrText>
+          </w:r>
+          <w:ins w:id="5" w:author="Diego Arena" w:date="2015-10-28T16:34:00Z"/>
+          <w:r>
+            <w:fldChar w:fldCharType="separate"/>
+          </w:r>
+          <w:r>
+            <w:rPr>
+              <w:rStyle w:val="Hipervnculo"/>
+              <w:noProof/>
+            </w:rPr>
+            <w:t>7</w:t>
+          </w:r>
+          <w:r>
+            <w:rPr>
+              <w:rFonts w:asciiTheme="minorHAnsi" w:eastAsiaTheme="minorEastAsia" w:hAnsiTheme="minorHAnsi" w:cstheme="minorBidi"/>
+              <w:noProof/>
+              <w:sz w:val="22"/>
+              <w:szCs w:val="22"/>
+            </w:rPr>
+            <w:tab/>
+          </w:r>
+          <w:r>
+            <w:rPr>
+              <w:rStyle w:val="Hipervnculo"/>
+              <w:noProof/>
+            </w:rPr>
+            <w:t>Miscellaneous</w:t>
+          </w:r>
+          <w:r>
+            <w:rPr>
+              <w:noProof/>
+              <w:webHidden/>
+            </w:rPr>
+            <w:tab/>
+          </w:r>
+          <w:r>
+            <w:rPr>
+              <w:noProof/>
+              <w:webHidden/>
+            </w:rPr>
+            <w:fldChar w:fldCharType="begin"/>
+          </w:r>
+          <w:r>
+            <w:rPr>
+              <w:noProof/>
+              <w:webHidden/>
+            </w:rPr>
+            <w:instrText xml:space="preserve"> PAGEREF _Toc433371694 \h </w:instrText>
+          </w:r>
+          <w:r>
+            <w:rPr>
+              <w:noProof/>
+              <w:webHidden/>
+            </w:rPr>
+          </w:r>
+          <w:r>
+            <w:rPr>
+              <w:noProof/>
+              <w:webHidden/>
+            </w:rPr>
+            <w:fldChar w:fldCharType="separate"/>
+          </w:r>
+          <w:r>
+            <w:rPr>
+              <w:noProof/>
+              <w:webHidden/>
+            </w:rPr>
+            <w:t>22</w:t>
+          </w:r>
+          <w:r>
+            <w:rPr>
+              <w:noProof/>
+              <w:webHidden/>
+            </w:rPr>
+            <w:fldChar w:fldCharType="end"/>
+          </w:r>
+          <w:r>
+            <w:rPr>
+              <w:noProof/>
+            </w:rPr>
+            <w:fldChar w:fldCharType="end"/>
+          </w:r>
         </w:p>
         <w:p>
           <w:pPr>
@@ -1105,79 +1189,93 @@
               <w:szCs w:val="22"/>
             </w:rPr>
           </w:pPr>
-          <w:hyperlink w:anchor="_Toc433371695" w:history="1">
-            <w:r>
-              <w:rPr>
-                <w:rStyle w:val="Hipervnculo"/>
-                <w:noProof/>
-              </w:rPr>
-              <w:t>8</w:t>
-            </w:r>
-            <w:r>
-              <w:rPr>
-                <w:rFonts w:asciiTheme="minorHAnsi" w:eastAsiaTheme="minorEastAsia" w:hAnsiTheme="minorHAnsi" w:cstheme="minorBidi"/>
-                <w:noProof/>
-                <w:sz w:val="22"/>
-                <w:szCs w:val="22"/>
-              </w:rPr>
-              <w:tab/>
-            </w:r>
-            <w:r>
-              <w:rPr>
-                <w:rStyle w:val="Hipervnculo"/>
-                <w:noProof/>
-              </w:rPr>
-              <w:t>Change Log</w:t>
-            </w:r>
-            <w:r>
-              <w:rPr>
-                <w:noProof/>
-                <w:webHidden/>
-              </w:rPr>
-              <w:tab/>
-            </w:r>
-            <w:r>
-              <w:rPr>
-                <w:noProof/>
-                <w:webHidden/>
-              </w:rPr>
-              <w:fldChar w:fldCharType="begin"/>
-            </w:r>
-            <w:r>
-              <w:rPr>
-                <w:noProof/>
-                <w:webHidden/>
-              </w:rPr>
-              <w:instrText xml:space="preserve"> PAGEREF _Toc433371695 \h </w:instrText>
-            </w:r>
-            <w:r>
-              <w:rPr>
-                <w:noProof/>
-                <w:webHidden/>
-              </w:rPr>
-            </w:r>
-            <w:r>
-              <w:rPr>
-                <w:noProof/>
-                <w:webHidden/>
-              </w:rPr>
-              <w:fldChar w:fldCharType="separate"/>
-            </w:r>
-            <w:r>
-              <w:rPr>
-                <w:noProof/>
-                <w:webHidden/>
-              </w:rPr>
-              <w:t>23</w:t>
-            </w:r>
-            <w:r>
-              <w:rPr>
-                <w:noProof/>
-                <w:webHidden/>
-              </w:rPr>
-              <w:fldChar w:fldCharType="end"/>
-            </w:r>
-          </w:hyperlink>
+          <w:r>
+            <w:fldChar w:fldCharType="begin"/>
+          </w:r>
+          <w:r>
+            <w:instrText xml:space="preserve"> HYPERLINK \l "_Toc433371695" </w:instrText>
+          </w:r>
+          <w:ins w:id="6" w:author="Diego Arena" w:date="2015-10-28T16:34:00Z"/>
+          <w:r>
+            <w:fldChar w:fldCharType="separate"/>
+          </w:r>
+          <w:r>
+            <w:rPr>
+              <w:rStyle w:val="Hipervnculo"/>
+              <w:noProof/>
+            </w:rPr>
+            <w:t>8</w:t>
+          </w:r>
+          <w:r>
+            <w:rPr>
+              <w:rFonts w:asciiTheme="minorHAnsi" w:eastAsiaTheme="minorEastAsia" w:hAnsiTheme="minorHAnsi" w:cstheme="minorBidi"/>
+              <w:noProof/>
+              <w:sz w:val="22"/>
+              <w:szCs w:val="22"/>
+            </w:rPr>
+            <w:tab/>
+          </w:r>
+          <w:r>
+            <w:rPr>
+              <w:rStyle w:val="Hipervnculo"/>
+              <w:noProof/>
+            </w:rPr>
+            <w:t>Change Log</w:t>
+          </w:r>
+          <w:r>
+            <w:rPr>
+              <w:noProof/>
+              <w:webHidden/>
+            </w:rPr>
+            <w:tab/>
+          </w:r>
+          <w:r>
+            <w:rPr>
+              <w:noProof/>
+              <w:webHidden/>
+            </w:rPr>
+            <w:fldChar w:fldCharType="begin"/>
+          </w:r>
+          <w:r>
+            <w:rPr>
+              <w:noProof/>
+              <w:webHidden/>
+            </w:rPr>
+            <w:instrText xml:space="preserve"> PAGEREF _Toc433371695 \h </w:instrText>
+          </w:r>
+          <w:r>
+            <w:rPr>
+              <w:noProof/>
+              <w:webHidden/>
+            </w:rPr>
+          </w:r>
+          <w:r>
+            <w:rPr>
+              <w:noProof/>
+              <w:webHidden/>
+            </w:rPr>
+            <w:fldChar w:fldCharType="separate"/>
+          </w:r>
+          <w:r>
+            <w:rPr>
+              <w:noProof/>
+              <w:webHidden/>
+            </w:rPr>
+            <w:t>23</w:t>
+          </w:r>
+          <w:r>
+            <w:rPr>
+              <w:noProof/>
+              <w:webHidden/>
+            </w:rPr>
+            <w:fldChar w:fldCharType="end"/>
+          </w:r>
+          <w:r>
+            <w:rPr>
+              <w:noProof/>
+            </w:rPr>
+            <w:fldChar w:fldCharType="end"/>
+          </w:r>
         </w:p>
         <w:p>
           <w:r>
@@ -1521,7 +1619,7 @@
           <w:color w:val="auto"/>
         </w:rPr>
       </w:pPr>
-      <w:bookmarkStart w:id="0" w:name="_Toc433371688"/>
+      <w:bookmarkStart w:id="7" w:name="_Toc433371688"/>
       <w:r>
         <w:rPr>
           <w:color w:val="auto"/>
@@ -1529,7 +1627,7 @@
         <w:lastRenderedPageBreak/>
         <w:t>Introduction</w:t>
       </w:r>
-      <w:bookmarkEnd w:id="0"/>
+      <w:bookmarkEnd w:id="7"/>
     </w:p>
     <w:p>
       <w:pPr>
@@ -1704,14 +1802,14 @@
           <w:color w:val="auto"/>
         </w:rPr>
       </w:pPr>
-      <w:bookmarkStart w:id="1" w:name="_Toc433371689"/>
+      <w:bookmarkStart w:id="8" w:name="_Toc433371689"/>
       <w:r>
         <w:rPr>
           <w:color w:val="auto"/>
         </w:rPr>
         <w:t>Requirements</w:t>
       </w:r>
-      <w:bookmarkEnd w:id="1"/>
+      <w:bookmarkEnd w:id="8"/>
     </w:p>
     <w:p>
       <w:pPr>
@@ -1740,7 +1838,13 @@
         </w:numPr>
       </w:pPr>
       <w:r>
-        <w:t>iPhone 4 and above.</w:t>
+        <w:t>iPhone 4</w:t>
+      </w:r>
+      <w:r>
+        <w:t>S</w:t>
+      </w:r>
+      <w:r>
+        <w:t xml:space="preserve"> and above.</w:t>
       </w:r>
     </w:p>
     <w:p>
@@ -1815,7 +1919,7 @@
           <w:color w:val="auto"/>
         </w:rPr>
       </w:pPr>
-      <w:bookmarkStart w:id="2" w:name="_Toc433371690"/>
+      <w:bookmarkStart w:id="9" w:name="_Toc433371690"/>
       <w:r>
         <w:rPr>
           <w:color w:val="auto"/>
@@ -1823,7 +1927,7 @@
         <w:lastRenderedPageBreak/>
         <w:t>Integration</w:t>
       </w:r>
-      <w:bookmarkEnd w:id="2"/>
+      <w:bookmarkEnd w:id="9"/>
     </w:p>
     <w:p>
       <w:pPr>
@@ -1964,10 +2068,10 @@
         </w:r>
       </w:hyperlink>
       <w:r>
-        <w:t>.1</w:t>
-      </w:r>
-      <w:r>
-        <w:t>'</w:t>
+        <w:t>.</w:t>
+      </w:r>
+      <w:r>
+        <w:t>2'</w:t>
       </w:r>
     </w:p>
     <w:p/>
@@ -3597,7 +3701,7 @@
           <w:color w:val="auto"/>
         </w:rPr>
       </w:pPr>
-      <w:bookmarkStart w:id="3" w:name="_Toc433371691"/>
+      <w:bookmarkStart w:id="10" w:name="_Toc433371691"/>
       <w:r>
         <w:rPr>
           <w:color w:val="auto"/>
@@ -3605,7 +3709,7 @@
         <w:lastRenderedPageBreak/>
         <w:t>Validating a license key</w:t>
       </w:r>
-      <w:bookmarkEnd w:id="3"/>
+      <w:bookmarkEnd w:id="10"/>
     </w:p>
     <w:p>
       <w:pPr>
@@ -4025,14 +4129,14 @@
         </w:rPr>
         <w:t xml:space="preserve"> </w:t>
       </w:r>
-      <w:bookmarkStart w:id="4" w:name="_Toc433371692"/>
+      <w:bookmarkStart w:id="11" w:name="_Toc433371692"/>
       <w:r>
         <w:rPr>
           <w:color w:val="auto"/>
         </w:rPr>
         <w:t>Capturing a card</w:t>
       </w:r>
-      <w:bookmarkEnd w:id="4"/>
+      <w:bookmarkEnd w:id="11"/>
     </w:p>
     <w:p>
       <w:pPr>
@@ -14883,14 +14987,14 @@
           <w:color w:val="auto"/>
         </w:rPr>
       </w:pPr>
-      <w:bookmarkStart w:id="5" w:name="_Toc433371693"/>
+      <w:bookmarkStart w:id="12" w:name="_Toc433371693"/>
       <w:r>
         <w:rPr>
           <w:color w:val="auto"/>
         </w:rPr>
         <w:t>Processing a card</w:t>
       </w:r>
-      <w:bookmarkEnd w:id="5"/>
+      <w:bookmarkEnd w:id="12"/>
     </w:p>
     <w:p/>
     <w:p>
@@ -34643,14 +34747,14 @@
           <w:color w:val="000000" w:themeColor="text1"/>
         </w:rPr>
       </w:pPr>
-      <w:bookmarkStart w:id="6" w:name="_Toc433371694"/>
+      <w:bookmarkStart w:id="13" w:name="_Toc433371694"/>
       <w:r>
         <w:rPr>
           <w:color w:val="000000" w:themeColor="text1"/>
         </w:rPr>
         <w:t>Miscellaneous</w:t>
       </w:r>
-      <w:bookmarkEnd w:id="6"/>
+      <w:bookmarkEnd w:id="13"/>
     </w:p>
     <w:p>
       <w:pPr>
@@ -34745,7 +34849,7 @@
           <w:color w:val="auto"/>
         </w:rPr>
       </w:pPr>
-      <w:bookmarkStart w:id="7" w:name="_Toc433371695"/>
+      <w:bookmarkStart w:id="14" w:name="_Toc433371695"/>
       <w:r>
         <w:rPr>
           <w:color w:val="auto"/>
@@ -34753,7 +34857,7 @@
         <w:lastRenderedPageBreak/>
         <w:t>Change Log</w:t>
       </w:r>
-      <w:bookmarkEnd w:id="7"/>
+      <w:bookmarkEnd w:id="14"/>
     </w:p>
     <w:p/>
     <w:p>
@@ -34779,479 +34883,50 @@
         <w:t>6</w:t>
       </w:r>
       <w:r>
-        <w:t>.1.</w:t>
+        <w:t>.</w:t>
+      </w:r>
+      <w:r>
+        <w:t>2</w:t>
+      </w:r>
+      <w:r>
+        <w:t>.</w:t>
       </w:r>
     </w:p>
     <w:p/>
     <w:p>
-      <w:pPr>
-        <w:pStyle w:val="Ttulo3"/>
-        <w:numPr>
-          <w:ilvl w:val="2"/>
-          <w:numId w:val="8"/>
-        </w:numPr>
-        <w:spacing w:before="200"/>
-        <w:rPr>
-          <w:color w:val="auto"/>
-        </w:rPr>
-      </w:pPr>
-      <w:bookmarkStart w:id="8" w:name="_GoBack"/>
-      <w:r>
-        <w:rPr>
-          <w:color w:val="auto"/>
-        </w:rPr>
-        <w:t>Added Initial message to Barcode camera.</w:t>
-      </w:r>
-    </w:p>
-    <w:bookmarkEnd w:id="8"/>
-    <w:p/>
-    <w:p>
-      <w:pPr>
-        <w:widowControl w:val="0"/>
-        <w:tabs>
-          <w:tab w:val="left" w:pos="529"/>
-        </w:tabs>
-        <w:autoSpaceDE w:val="0"/>
-        <w:autoSpaceDN w:val="0"/>
-        <w:adjustRightInd w:val="0"/>
-        <w:rPr>
-          <w:rFonts w:ascii="Menlo Regular" w:hAnsi="Menlo Regular" w:cs="Menlo Regular"/>
-          <w:color w:val="000000"/>
-          <w:sz w:val="22"/>
-          <w:szCs w:val="22"/>
-        </w:rPr>
-      </w:pPr>
-      <w:r>
-        <w:rPr>
-          <w:rFonts w:ascii="Menlo Regular" w:hAnsi="Menlo Regular" w:cs="Menlo Regular"/>
-          <w:color w:val="000000"/>
-          <w:sz w:val="22"/>
-          <w:szCs w:val="22"/>
-        </w:rPr>
-        <w:t>[</w:t>
-      </w:r>
-      <w:r>
-        <w:rPr>
-          <w:rFonts w:ascii="Menlo Regular" w:hAnsi="Menlo Regular" w:cs="Menlo Regular"/>
-          <w:color w:val="3F6E74"/>
-          <w:sz w:val="22"/>
-          <w:szCs w:val="22"/>
-        </w:rPr>
-        <w:t>_instance</w:t>
-      </w:r>
-      <w:r>
-        <w:rPr>
-          <w:rFonts w:ascii="Menlo Regular" w:hAnsi="Menlo Regular" w:cs="Menlo Regular"/>
-          <w:color w:val="000000"/>
-          <w:sz w:val="22"/>
-          <w:szCs w:val="22"/>
-        </w:rPr>
+      <w:r>
+        <w:t xml:space="preserve">Hotfix </w:t>
+      </w:r>
+      <w:r>
+        <w:t>to</w:t>
+      </w:r>
+      <w:r>
         <w:t xml:space="preserve"> </w:t>
       </w:r>
       <w:r>
-        <w:rPr>
-          <w:rFonts w:ascii="Menlo Regular" w:hAnsi="Menlo Regular" w:cs="Menlo Regular"/>
-          <w:color w:val="26474B"/>
-          <w:sz w:val="22"/>
-          <w:szCs w:val="22"/>
-        </w:rPr>
-        <w:t>setInitialMessage</w:t>
-      </w:r>
-      <w:r>
-        <w:rPr>
-          <w:rFonts w:ascii="Menlo Regular" w:hAnsi="Menlo Regular" w:cs="Menlo Regular"/>
-          <w:color w:val="000000"/>
-          <w:sz w:val="22"/>
-          <w:szCs w:val="22"/>
-        </w:rPr>
-        <w:t>:</w:t>
-      </w:r>
-      <w:r>
-        <w:rPr>
-          <w:rFonts w:ascii="Menlo Regular" w:hAnsi="Menlo Regular" w:cs="Menlo Regular"/>
-          <w:color w:val="C41A16"/>
-          <w:sz w:val="22"/>
-          <w:szCs w:val="22"/>
-        </w:rPr>
-        <w:t>@"Initial Message"</w:t>
-      </w:r>
-      <w:r>
-        <w:rPr>
-          <w:rFonts w:ascii="Menlo Regular" w:hAnsi="Menlo Regular" w:cs="Menlo Regular"/>
-          <w:color w:val="000000"/>
-          <w:sz w:val="22"/>
-          <w:szCs w:val="22"/>
-        </w:rPr>
-        <w:t xml:space="preserve"> </w:t>
-      </w:r>
-      <w:r>
-        <w:rPr>
-          <w:rFonts w:ascii="Menlo Regular" w:hAnsi="Menlo Regular" w:cs="Menlo Regular"/>
-          <w:color w:val="26474B"/>
-          <w:sz w:val="22"/>
-          <w:szCs w:val="22"/>
-        </w:rPr>
-        <w:t>frame</w:t>
-      </w:r>
-      <w:r>
-        <w:rPr>
-          <w:rFonts w:ascii="Menlo Regular" w:hAnsi="Menlo Regular" w:cs="Menlo Regular"/>
-          <w:color w:val="000000"/>
-          <w:sz w:val="22"/>
-          <w:szCs w:val="22"/>
-        </w:rPr>
-        <w:t>:</w:t>
-      </w:r>
-      <w:r>
-        <w:rPr>
-          <w:rFonts w:ascii="Menlo Regular" w:hAnsi="Menlo Regular" w:cs="Menlo Regular"/>
-          <w:color w:val="2E0D6E"/>
-          <w:sz w:val="22"/>
-          <w:szCs w:val="22"/>
-        </w:rPr>
-        <w:t>CGRectMake</w:t>
-      </w:r>
-      <w:r>
-        <w:rPr>
-          <w:rFonts w:ascii="Menlo Regular" w:hAnsi="Menlo Regular" w:cs="Menlo Regular"/>
-          <w:color w:val="000000"/>
-          <w:sz w:val="22"/>
-          <w:szCs w:val="22"/>
-        </w:rPr>
-        <w:t>(</w:t>
-      </w:r>
-      <w:r>
-        <w:rPr>
-          <w:rFonts w:ascii="Menlo Regular" w:hAnsi="Menlo Regular" w:cs="Menlo Regular"/>
-          <w:color w:val="1C00CF"/>
-          <w:sz w:val="22"/>
-          <w:szCs w:val="22"/>
-        </w:rPr>
-        <w:t>0</w:t>
-      </w:r>
-      <w:r>
-        <w:rPr>
-          <w:rFonts w:ascii="Menlo Regular" w:hAnsi="Menlo Regular" w:cs="Menlo Regular"/>
-          <w:color w:val="000000"/>
-          <w:sz w:val="22"/>
-          <w:szCs w:val="22"/>
-        </w:rPr>
-        <w:t xml:space="preserve">, </w:t>
-      </w:r>
-      <w:r>
-        <w:rPr>
-          <w:rFonts w:ascii="Menlo Regular" w:hAnsi="Menlo Regular" w:cs="Menlo Regular"/>
-          <w:color w:val="1C00CF"/>
-          <w:sz w:val="22"/>
-          <w:szCs w:val="22"/>
-        </w:rPr>
-        <w:t>0</w:t>
-      </w:r>
-      <w:r>
-        <w:rPr>
-          <w:rFonts w:ascii="Menlo Regular" w:hAnsi="Menlo Regular" w:cs="Menlo Regular"/>
-          <w:color w:val="000000"/>
-          <w:sz w:val="22"/>
-          <w:szCs w:val="22"/>
-        </w:rPr>
-        <w:t xml:space="preserve">, </w:t>
-      </w:r>
-      <w:r>
-        <w:rPr>
-          <w:rFonts w:ascii="Menlo Regular" w:hAnsi="Menlo Regular" w:cs="Menlo Regular"/>
-          <w:color w:val="1C00CF"/>
-          <w:sz w:val="22"/>
-          <w:szCs w:val="22"/>
-        </w:rPr>
-        <w:t>0</w:t>
-      </w:r>
-      <w:r>
-        <w:rPr>
-          <w:rFonts w:ascii="Menlo Regular" w:hAnsi="Menlo Regular" w:cs="Menlo Regular"/>
-          <w:color w:val="000000"/>
-          <w:sz w:val="22"/>
-          <w:szCs w:val="22"/>
-        </w:rPr>
-        <w:t xml:space="preserve">, </w:t>
-      </w:r>
-      <w:r>
-        <w:rPr>
-          <w:rFonts w:ascii="Menlo Regular" w:hAnsi="Menlo Regular" w:cs="Menlo Regular"/>
-          <w:color w:val="1C00CF"/>
-          <w:sz w:val="22"/>
-          <w:szCs w:val="22"/>
-        </w:rPr>
-        <w:t>0</w:t>
-      </w:r>
-      <w:r>
-        <w:rPr>
-          <w:rFonts w:ascii="Menlo Regular" w:hAnsi="Menlo Regular" w:cs="Menlo Regular"/>
-          <w:color w:val="000000"/>
-          <w:sz w:val="22"/>
-          <w:szCs w:val="22"/>
-        </w:rPr>
-        <w:t xml:space="preserve">) </w:t>
-      </w:r>
-      <w:r>
-        <w:rPr>
-          <w:rFonts w:ascii="Menlo Regular" w:hAnsi="Menlo Regular" w:cs="Menlo Regular"/>
-          <w:color w:val="26474B"/>
-          <w:sz w:val="22"/>
-          <w:szCs w:val="22"/>
-        </w:rPr>
-        <w:t>backgroundColor</w:t>
-      </w:r>
-      <w:r>
-        <w:rPr>
-          <w:rFonts w:ascii="Menlo Regular" w:hAnsi="Menlo Regular" w:cs="Menlo Regular"/>
-          <w:color w:val="000000"/>
-          <w:sz w:val="22"/>
-          <w:szCs w:val="22"/>
-        </w:rPr>
-        <w:t>:[</w:t>
-      </w:r>
-      <w:r>
-        <w:rPr>
-          <w:rFonts w:ascii="Menlo Regular" w:hAnsi="Menlo Regular" w:cs="Menlo Regular"/>
-          <w:color w:val="5C2699"/>
-          <w:sz w:val="22"/>
-          <w:szCs w:val="22"/>
-        </w:rPr>
-        <w:t>UIColor</w:t>
-      </w:r>
-      <w:r>
-        <w:rPr>
-          <w:rFonts w:ascii="Menlo Regular" w:hAnsi="Menlo Regular" w:cs="Menlo Regular"/>
-          <w:color w:val="000000"/>
-          <w:sz w:val="22"/>
-          <w:szCs w:val="22"/>
-        </w:rPr>
-        <w:t xml:space="preserve"> </w:t>
-      </w:r>
-      <w:r>
-        <w:rPr>
-          <w:rFonts w:ascii="Menlo Regular" w:hAnsi="Menlo Regular" w:cs="Menlo Regular"/>
-          <w:color w:val="2E0D6E"/>
-          <w:sz w:val="22"/>
-          <w:szCs w:val="22"/>
-        </w:rPr>
-        <w:t>blueColor</w:t>
-      </w:r>
-      <w:r>
-        <w:rPr>
-          <w:rFonts w:ascii="Menlo Regular" w:hAnsi="Menlo Regular" w:cs="Menlo Regular"/>
-          <w:color w:val="000000"/>
-          <w:sz w:val="22"/>
-          <w:szCs w:val="22"/>
-        </w:rPr>
-        <w:t xml:space="preserve">] </w:t>
-      </w:r>
-      <w:r>
-        <w:rPr>
-          <w:rFonts w:ascii="Menlo Regular" w:hAnsi="Menlo Regular" w:cs="Menlo Regular"/>
-          <w:color w:val="26474B"/>
-          <w:sz w:val="22"/>
-          <w:szCs w:val="22"/>
-        </w:rPr>
-        <w:t>duration</w:t>
-      </w:r>
-      <w:r>
-        <w:rPr>
-          <w:rFonts w:ascii="Menlo Regular" w:hAnsi="Menlo Regular" w:cs="Menlo Regular"/>
-          <w:color w:val="000000"/>
-          <w:sz w:val="22"/>
-          <w:szCs w:val="22"/>
-        </w:rPr>
-        <w:t>:</w:t>
-      </w:r>
-      <w:r>
-        <w:rPr>
-          <w:rFonts w:ascii="Menlo Regular" w:hAnsi="Menlo Regular" w:cs="Menlo Regular"/>
-          <w:color w:val="1C00CF"/>
-          <w:sz w:val="22"/>
-          <w:szCs w:val="22"/>
-        </w:rPr>
-        <w:t xml:space="preserve">5.0 </w:t>
-      </w:r>
-      <w:r>
-        <w:rPr>
-          <w:rFonts w:ascii="Menlo Regular" w:hAnsi="Menlo Regular" w:cs="Menlo Regular"/>
-          <w:color w:val="26474B"/>
-          <w:sz w:val="22"/>
-          <w:szCs w:val="22"/>
-        </w:rPr>
-        <w:t>orientation</w:t>
-      </w:r>
-      <w:r>
-        <w:rPr>
-          <w:rFonts w:ascii="Menlo Regular" w:hAnsi="Menlo Regular" w:cs="Menlo Regular"/>
-          <w:color w:val="000000"/>
-          <w:sz w:val="22"/>
-          <w:szCs w:val="22"/>
-        </w:rPr>
-        <w:t>:</w:t>
-      </w:r>
-      <w:r>
-        <w:rPr>
-          <w:rFonts w:ascii="Menlo Regular" w:hAnsi="Menlo Regular" w:cs="Menlo Regular"/>
-          <w:color w:val="5C2699"/>
-          <w:sz w:val="22"/>
-          <w:szCs w:val="22"/>
-        </w:rPr>
-        <w:t>AcuantHUDLandscape</w:t>
-      </w:r>
-      <w:r>
-        <w:rPr>
-          <w:rFonts w:ascii="Menlo Regular" w:hAnsi="Menlo Regular" w:cs="Menlo Regular"/>
-          <w:color w:val="26474B"/>
-          <w:sz w:val="22"/>
-          <w:szCs w:val="22"/>
-        </w:rPr>
-        <w:t xml:space="preserve"> </w:t>
-      </w:r>
-      <w:r>
-        <w:rPr>
-          <w:rFonts w:ascii="Menlo Regular" w:hAnsi="Menlo Regular" w:cs="Menlo Regular"/>
-          <w:color w:val="000000"/>
-          <w:sz w:val="22"/>
-          <w:szCs w:val="22"/>
-        </w:rPr>
-        <w:t>];</w:t>
-      </w:r>
-    </w:p>
-    <w:p/>
-    <w:p>
-      <w:pPr>
-        <w:pStyle w:val="Ttulo3"/>
-        <w:numPr>
-          <w:ilvl w:val="2"/>
-          <w:numId w:val="8"/>
-        </w:numPr>
-        <w:spacing w:before="200"/>
-        <w:rPr>
-          <w:color w:val="auto"/>
-        </w:rPr>
-      </w:pPr>
-      <w:r>
-        <w:rPr>
-          <w:color w:val="auto"/>
-        </w:rPr>
-        <w:t>New Methods</w:t>
-      </w:r>
-    </w:p>
-    <w:p/>
-    <w:p>
-      <w:r>
-        <w:t xml:space="preserve">Optional method to enable the initial message on the barcode camera interface. </w:t>
-      </w:r>
-      <w:r>
-        <w:t xml:space="preserve">By </w:t>
-      </w:r>
-      <w:r>
-        <w:t>default,</w:t>
-      </w:r>
-      <w:r>
-        <w:t xml:space="preserve"> it is disabled.</w:t>
-      </w:r>
-    </w:p>
-    <w:p>
-      <w:pPr>
-        <w:widowControl w:val="0"/>
-        <w:tabs>
-          <w:tab w:val="left" w:pos="529"/>
-        </w:tabs>
-        <w:autoSpaceDE w:val="0"/>
-        <w:autoSpaceDN w:val="0"/>
-        <w:adjustRightInd w:val="0"/>
-        <w:rPr>
-          <w:rFonts w:ascii="Menlo Regular" w:hAnsi="Menlo Regular" w:cs="Menlo Regular"/>
-          <w:color w:val="000000"/>
-          <w:sz w:val="22"/>
-          <w:szCs w:val="22"/>
-        </w:rPr>
-      </w:pPr>
-    </w:p>
-    <w:p>
-      <w:pPr>
-        <w:widowControl w:val="0"/>
-        <w:tabs>
-          <w:tab w:val="left" w:pos="529"/>
-        </w:tabs>
-        <w:autoSpaceDE w:val="0"/>
-        <w:autoSpaceDN w:val="0"/>
-        <w:adjustRightInd w:val="0"/>
-        <w:rPr>
-          <w:rFonts w:ascii="Menlo Regular" w:hAnsi="Menlo Regular" w:cs="Menlo Regular"/>
-          <w:color w:val="000000"/>
-          <w:sz w:val="22"/>
-          <w:szCs w:val="22"/>
-        </w:rPr>
-      </w:pPr>
-      <w:r>
-        <w:rPr>
-          <w:rFonts w:ascii="Menlo Regular" w:hAnsi="Menlo Regular" w:cs="Menlo Regular"/>
-          <w:color w:val="000000"/>
-          <w:sz w:val="22"/>
-          <w:szCs w:val="22"/>
-        </w:rPr>
-        <w:t>[</w:t>
-      </w:r>
-      <w:r>
-        <w:rPr>
-          <w:rFonts w:ascii="Menlo Regular" w:hAnsi="Menlo Regular" w:cs="Menlo Regular"/>
-          <w:color w:val="3F6E74"/>
-          <w:sz w:val="22"/>
-          <w:szCs w:val="22"/>
-        </w:rPr>
-        <w:t>_instance</w:t>
-      </w:r>
-      <w:r>
-        <w:rPr>
-          <w:rFonts w:ascii="Menlo Regular" w:hAnsi="Menlo Regular" w:cs="Menlo Regular"/>
-          <w:color w:val="000000"/>
-          <w:sz w:val="22"/>
-          <w:szCs w:val="22"/>
-        </w:rPr>
-        <w:t xml:space="preserve"> </w:t>
-      </w:r>
-      <w:r>
-        <w:rPr>
-          <w:rFonts w:ascii="Menlo Regular" w:hAnsi="Menlo Regular" w:cs="Menlo Regular"/>
-          <w:color w:val="26474B"/>
-          <w:sz w:val="22"/>
-          <w:szCs w:val="22"/>
-        </w:rPr>
-        <w:t>setCanShowMessage</w:t>
-      </w:r>
-      <w:r>
-        <w:rPr>
-          <w:rFonts w:ascii="Menlo Regular" w:hAnsi="Menlo Regular" w:cs="Menlo Regular"/>
-          <w:color w:val="000000"/>
-          <w:sz w:val="22"/>
-          <w:szCs w:val="22"/>
-        </w:rPr>
-        <w:t>:</w:t>
-      </w:r>
-      <w:r>
-        <w:rPr>
-          <w:rFonts w:ascii="Menlo Regular" w:hAnsi="Menlo Regular" w:cs="Menlo Regular"/>
-          <w:color w:val="C41A16"/>
-          <w:sz w:val="22"/>
-          <w:szCs w:val="22"/>
-        </w:rPr>
-        <w:t>YES</w:t>
-      </w:r>
-      <w:r>
-        <w:rPr>
-          <w:rFonts w:ascii="Menlo Regular" w:hAnsi="Menlo Regular" w:cs="Menlo Regular"/>
-          <w:color w:val="000000"/>
-          <w:sz w:val="22"/>
-          <w:szCs w:val="22"/>
-        </w:rPr>
-        <w:t>];</w:t>
-      </w:r>
-    </w:p>
-    <w:p/>
+        <w:t xml:space="preserve">solve </w:t>
+      </w:r>
+      <w:r>
+        <w:t xml:space="preserve">the </w:t>
+      </w:r>
+      <w:r>
+        <w:t xml:space="preserve">problem </w:t>
+      </w:r>
+      <w:r>
+        <w:t xml:space="preserve">of </w:t>
+      </w:r>
+      <w:r>
+        <w:t>compiling th</w:t>
+      </w:r>
+      <w:bookmarkStart w:id="15" w:name="_GoBack"/>
+      <w:bookmarkEnd w:id="15"/>
+      <w:r>
+        <w:t>e framework using SDK simulator</w:t>
+      </w:r>
+      <w:r>
+        <w:t>.</w:t>
+      </w:r>
+    </w:p>
     <w:sectPr>
       <w:headerReference w:type="default" r:id="rId14"/>
       <w:footerReference w:type="default" r:id="rId15"/>
@@ -37234,92 +36909,6 @@
     </w:lvl>
   </w:abstractNum>
   <w:abstractNum w:abstractNumId="16">
-    <w:nsid w:val="55835473"/>
-    <w:multiLevelType w:val="hybridMultilevel"/>
-    <w:tmpl w:val="E8A0F6E0"/>
-    <w:lvl w:ilvl="0" w:tplc="0C0A000F">
-      <w:start w:val="1"/>
-      <w:numFmt w:val="decimal"/>
-      <w:lvlText w:val="%1."/>
-      <w:lvlJc w:val="left"/>
-      <w:pPr>
-        <w:ind w:left="720" w:hanging="360"/>
-      </w:pPr>
-    </w:lvl>
-    <w:lvl w:ilvl="1" w:tplc="0C0A0019" w:tentative="1">
-      <w:start w:val="1"/>
-      <w:numFmt w:val="lowerLetter"/>
-      <w:lvlText w:val="%2."/>
-      <w:lvlJc w:val="left"/>
-      <w:pPr>
-        <w:ind w:left="1440" w:hanging="360"/>
-      </w:pPr>
-    </w:lvl>
-    <w:lvl w:ilvl="2" w:tplc="0C0A001B" w:tentative="1">
-      <w:start w:val="1"/>
-      <w:numFmt w:val="lowerRoman"/>
-      <w:lvlText w:val="%3."/>
-      <w:lvlJc w:val="right"/>
-      <w:pPr>
-        <w:ind w:left="2160" w:hanging="180"/>
-      </w:pPr>
-    </w:lvl>
-    <w:lvl w:ilvl="3" w:tplc="0C0A000F" w:tentative="1">
-      <w:start w:val="1"/>
-      <w:numFmt w:val="decimal"/>
-      <w:lvlText w:val="%4."/>
-      <w:lvlJc w:val="left"/>
-      <w:pPr>
-        <w:ind w:left="2880" w:hanging="360"/>
-      </w:pPr>
-    </w:lvl>
-    <w:lvl w:ilvl="4" w:tplc="0C0A0019" w:tentative="1">
-      <w:start w:val="1"/>
-      <w:numFmt w:val="lowerLetter"/>
-      <w:lvlText w:val="%5."/>
-      <w:lvlJc w:val="left"/>
-      <w:pPr>
-        <w:ind w:left="3600" w:hanging="360"/>
-      </w:pPr>
-    </w:lvl>
-    <w:lvl w:ilvl="5" w:tplc="0C0A001B" w:tentative="1">
-      <w:start w:val="1"/>
-      <w:numFmt w:val="lowerRoman"/>
-      <w:lvlText w:val="%6."/>
-      <w:lvlJc w:val="right"/>
-      <w:pPr>
-        <w:ind w:left="4320" w:hanging="180"/>
-      </w:pPr>
-    </w:lvl>
-    <w:lvl w:ilvl="6" w:tplc="0C0A000F" w:tentative="1">
-      <w:start w:val="1"/>
-      <w:numFmt w:val="decimal"/>
-      <w:lvlText w:val="%7."/>
-      <w:lvlJc w:val="left"/>
-      <w:pPr>
-        <w:ind w:left="5040" w:hanging="360"/>
-      </w:pPr>
-    </w:lvl>
-    <w:lvl w:ilvl="7" w:tplc="0C0A0019" w:tentative="1">
-      <w:start w:val="1"/>
-      <w:numFmt w:val="lowerLetter"/>
-      <w:lvlText w:val="%8."/>
-      <w:lvlJc w:val="left"/>
-      <w:pPr>
-        <w:ind w:left="5760" w:hanging="360"/>
-      </w:pPr>
-    </w:lvl>
-    <w:lvl w:ilvl="8" w:tplc="0C0A001B" w:tentative="1">
-      <w:start w:val="1"/>
-      <w:numFmt w:val="lowerRoman"/>
-      <w:lvlText w:val="%9."/>
-      <w:lvlJc w:val="right"/>
-      <w:pPr>
-        <w:ind w:left="6480" w:hanging="180"/>
-      </w:pPr>
-    </w:lvl>
-  </w:abstractNum>
-  <w:abstractNum w:abstractNumId="17">
     <w:nsid w:val="60E9081F"/>
     <w:multiLevelType w:val="hybridMultilevel"/>
     <w:tmpl w:val="AA365B56"/>
@@ -37408,7 +36997,7 @@
       </w:pPr>
     </w:lvl>
   </w:abstractNum>
-  <w:abstractNum w:abstractNumId="18">
+  <w:abstractNum w:abstractNumId="17">
     <w:nsid w:val="79FF70A4"/>
     <w:multiLevelType w:val="hybridMultilevel"/>
     <w:tmpl w:val="B0AA18B6"/>
@@ -37499,10 +37088,10 @@
     </w:lvl>
   </w:abstractNum>
   <w:num w:numId="1">
-    <w:abstractNumId w:val="18"/>
+    <w:abstractNumId w:val="17"/>
   </w:num>
   <w:num w:numId="2">
-    <w:abstractNumId w:val="17"/>
+    <w:abstractNumId w:val="16"/>
   </w:num>
   <w:num w:numId="3">
     <w:abstractNumId w:val="7"/>
@@ -37552,10 +37141,15 @@
   <w:num w:numId="18">
     <w:abstractNumId w:val="15"/>
   </w:num>
-  <w:num w:numId="19">
-    <w:abstractNumId w:val="16"/>
-  </w:num>
 </w:numbering>
+</file>
+
+<file path=word/people.xml><?xml version="1.0" encoding="utf-8"?>
+<w15:people xmlns:wpc="http://schemas.microsoft.com/office/word/2010/wordprocessingCanvas" xmlns:cx="http://schemas.microsoft.com/office/drawing/2014/chartex" xmlns:mc="http://schemas.openxmlformats.org/markup-compatibility/2006" xmlns:o="urn:schemas-microsoft-com:office:office" xmlns:r="http://schemas.openxmlformats.org/officeDocument/2006/relationships" xmlns:m="http://schemas.openxmlformats.org/officeDocument/2006/math" xmlns:v="urn:schemas-microsoft-com:vml" xmlns:wp14="http://schemas.microsoft.com/office/word/2010/wordprocessingDrawing" xmlns:wp="http://schemas.openxmlformats.org/drawingml/2006/wordprocessingDrawing" xmlns:w10="urn:schemas-microsoft-com:office:word" xmlns:w="http://schemas.openxmlformats.org/wordprocessingml/2006/main" xmlns:w14="http://schemas.microsoft.com/office/word/2010/wordml" xmlns:w15="http://schemas.microsoft.com/office/word/2012/wordml" xmlns:w16se="http://schemas.microsoft.com/office/word/2015/wordml/symex" xmlns:wpg="http://schemas.microsoft.com/office/word/2010/wordprocessingGroup" xmlns:wpi="http://schemas.microsoft.com/office/word/2010/wordprocessingInk" xmlns:wne="http://schemas.microsoft.com/office/word/2006/wordml" xmlns:wps="http://schemas.microsoft.com/office/word/2010/wordprocessingShape" mc:Ignorable="w14 w15 w16se wp14">
+  <w15:person w15:author="Varun Garg">
+    <w15:presenceInfo w15:providerId="Windows Live" w15:userId="466b20c4f3b94b0a"/>
+  </w15:person>
+</w15:people>
 </file>
 
 <file path=word/styles.xml><?xml version="1.0" encoding="utf-8"?>
@@ -39984,7 +39578,7 @@
 </file>
 
 <file path=customXml/itemProps1.xml><?xml version="1.0" encoding="utf-8"?>
-<ds:datastoreItem xmlns:ds="http://schemas.openxmlformats.org/officeDocument/2006/customXml" ds:itemID="{2E58344F-932E-0B4E-93A6-F4738752136F}">
+<ds:datastoreItem xmlns:ds="http://schemas.openxmlformats.org/officeDocument/2006/customXml" ds:itemID="{75B614D0-5407-4A49-A2F3-D222893A2EE7}">
   <ds:schemaRefs>
     <ds:schemaRef ds:uri="http://schemas.openxmlformats.org/officeDocument/2006/bibliography"/>
   </ds:schemaRefs>

</xml_diff>